<commit_message>
Worked on Lab 5 report
</commit_message>
<xml_diff>
--- a/Group Project/Minutes/Monday October 26th.docx
+++ b/Group Project/Minutes/Monday October 26th.docx
@@ -130,6 +130,42 @@
       <w:pPr>
         <w:pStyle w:val="ListParagraph"/>
         <w:numPr>
+          <w:ilvl w:val="1"/>
+          <w:numId w:val="1"/>
+        </w:numPr>
+      </w:pPr>
+      <w:r>
+        <w:t>Add column “tasks performed”</w:t>
+      </w:r>
+    </w:p>
+    <w:p>
+      <w:pPr>
+        <w:pStyle w:val="ListParagraph"/>
+        <w:numPr>
+          <w:ilvl w:val="1"/>
+          <w:numId w:val="1"/>
+        </w:numPr>
+      </w:pPr>
+      <w:r>
+        <w:t>Should be a weekly time sheet</w:t>
+      </w:r>
+    </w:p>
+    <w:p>
+      <w:pPr>
+        <w:pStyle w:val="ListParagraph"/>
+        <w:numPr>
+          <w:ilvl w:val="1"/>
+          <w:numId w:val="1"/>
+        </w:numPr>
+      </w:pPr>
+      <w:r>
+        <w:t>Remind to fill out</w:t>
+      </w:r>
+    </w:p>
+    <w:p>
+      <w:pPr>
+        <w:pStyle w:val="ListParagraph"/>
+        <w:numPr>
           <w:ilvl w:val="0"/>
           <w:numId w:val="1"/>
         </w:numPr>
@@ -162,7 +198,12 @@
         </w:numPr>
       </w:pPr>
       <w:r>
-        <w:t>Baseline software classes</w:t>
+        <w:t>Baselin</w:t>
+      </w:r>
+      <w:bookmarkStart w:id="0" w:name="_GoBack"/>
+      <w:bookmarkEnd w:id="0"/>
+      <w:r>
+        <w:t>e software classes</w:t>
       </w:r>
     </w:p>
     <w:p>
@@ -183,8 +224,13 @@
         <w:t xml:space="preserve"> + decide on code to use</w:t>
       </w:r>
       <w:r>
-        <w:t xml:space="preserve"> + decide to use javadoc</w:t>
-      </w:r>
+        <w:t xml:space="preserve"> + decide to use </w:t>
+      </w:r>
+      <w:proofErr w:type="spellStart"/>
+      <w:r>
+        <w:t>javadoc</w:t>
+      </w:r>
+      <w:proofErr w:type="spellEnd"/>
     </w:p>
     <w:p>
       <w:pPr>
@@ -235,14 +281,8 @@
           <w:ilvl w:val="1"/>
           <w:numId w:val="1"/>
         </w:numPr>
-        <w:rPr>
-          <w:b/>
-        </w:rPr>
-      </w:pPr>
-      <w:r>
-        <w:rPr>
-          <w:b/>
-        </w:rPr>
+      </w:pPr>
+      <w:r>
         <w:t>Wall follower</w:t>
       </w:r>
     </w:p>
@@ -314,6 +354,9 @@
       <w:r>
         <w:t xml:space="preserve"> + midterms</w:t>
       </w:r>
+      <w:r>
+        <w:t>/tests/whatever</w:t>
+      </w:r>
     </w:p>
     <w:p>
       <w:pPr>
@@ -324,22 +367,33 @@
         </w:numPr>
       </w:pPr>
       <w:r>
-        <w:t>Add people to Asher + Ale’s GitHub</w:t>
-      </w:r>
-    </w:p>
-    <w:p>
-      <w:pPr>
-        <w:pStyle w:val="ListParagraph"/>
-        <w:numPr>
-          <w:ilvl w:val="1"/>
-          <w:numId w:val="1"/>
-        </w:numPr>
-      </w:pPr>
-      <w:r>
-        <w:t>Post GitHub usernames</w:t>
-      </w:r>
-      <w:bookmarkStart w:id="0" w:name="_GoBack"/>
-      <w:bookmarkEnd w:id="0"/>
+        <w:t xml:space="preserve">Add people to Asher + Ale’s </w:t>
+      </w:r>
+      <w:proofErr w:type="spellStart"/>
+      <w:r>
+        <w:t>GitHub</w:t>
+      </w:r>
+      <w:proofErr w:type="spellEnd"/>
+    </w:p>
+    <w:p>
+      <w:pPr>
+        <w:pStyle w:val="ListParagraph"/>
+        <w:numPr>
+          <w:ilvl w:val="1"/>
+          <w:numId w:val="1"/>
+        </w:numPr>
+      </w:pPr>
+      <w:r>
+        <w:t xml:space="preserve">Post </w:t>
+      </w:r>
+      <w:proofErr w:type="spellStart"/>
+      <w:r>
+        <w:t>GitHub</w:t>
+      </w:r>
+      <w:proofErr w:type="spellEnd"/>
+      <w:r>
+        <w:t xml:space="preserve"> usernames</w:t>
+      </w:r>
     </w:p>
     <w:p>
       <w:pPr>
@@ -353,7 +407,15 @@
         <w:t>Decide when to meet with TA</w:t>
       </w:r>
       <w:r>
-        <w:t xml:space="preserve"> (Karim)</w:t>
+        <w:t xml:space="preserve"> (</w:t>
+      </w:r>
+      <w:proofErr w:type="spellStart"/>
+      <w:r>
+        <w:t>Karim</w:t>
+      </w:r>
+      <w:proofErr w:type="spellEnd"/>
+      <w:r>
+        <w:t>)</w:t>
       </w:r>
     </w:p>
     <w:p>
@@ -368,7 +430,15 @@
         <w:t xml:space="preserve">Rahul </w:t>
       </w:r>
       <w:r>
-        <w:t>emails Karim about when to meet</w:t>
+        <w:t xml:space="preserve">emails </w:t>
+      </w:r>
+      <w:proofErr w:type="spellStart"/>
+      <w:r>
+        <w:t>Karim</w:t>
+      </w:r>
+      <w:proofErr w:type="spellEnd"/>
+      <w:r>
+        <w:t xml:space="preserve"> about when to meet</w:t>
       </w:r>
     </w:p>
     <w:sectPr>

</xml_diff>